<commit_message>
Finished the section about output files
</commit_message>
<xml_diff>
--- a/doc/HowTo.docx
+++ b/doc/HowTo.docx
@@ -1103,9 +1103,9 @@
       <w:pPr>
         <w:pStyle w:val="Heading3"/>
       </w:pPr>
-      <w:bookmarkStart w:id="39" w:name="the-genes-files"/>
-      <w:r>
-        <w:t xml:space="preserve">The genes files</w:t>
+      <w:bookmarkStart w:id="39" w:name="the-gene-lists-of-extant-genomes"/>
+      <w:r>
+        <w:t xml:space="preserve">The gene lists of extant genomes</w:t>
       </w:r>
       <w:bookmarkEnd w:id="39"/>
     </w:p>
@@ -1114,7 +1114,22 @@
         <w:pStyle w:val="FirstParagraph"/>
       </w:pPr>
       <w:r>
-        <w:t xml:space="preserve">The genes files used by AGORA contain the list of genes on each extant</w:t>
+        <w:t xml:space="preserve">The</w:t>
+      </w:r>
+      <w:r>
+        <w:t xml:space="preserve"> </w:t>
+      </w:r>
+      <w:r>
+        <w:rPr>
+          <w:i/>
+        </w:rPr>
+        <w:t xml:space="preserve">genes</w:t>
+      </w:r>
+      <w:r>
+        <w:t xml:space="preserve"> </w:t>
+      </w:r>
+      <w:r>
+        <w:t xml:space="preserve">files used by AGORA contain the list of genes on each extant</w:t>
       </w:r>
       <w:r>
         <w:t xml:space="preserve"> </w:t>
@@ -1966,7 +1981,7 @@
         <w:rPr>
           <w:rStyle w:val="NormalTok"/>
         </w:rPr>
-        <w:t xml:space="preserve"> -p example/results</w:t>
+        <w:t xml:space="preserve"> -p example/results/ancGenes</w:t>
       </w:r>
       <w:r>
         <w:br w:type="textWrapping"/>
@@ -2059,7 +2074,7 @@
         <w:rPr>
           <w:rStyle w:val="NormalTok"/>
         </w:rPr>
-        <w:t xml:space="preserve"> example/results/log.ancGenes</w:t>
+        <w:t xml:space="preserve"> example/results/ancGenes/ancGenes.log</w:t>
       </w:r>
     </w:p>
     <w:p>
@@ -2264,7 +2279,7 @@
               <a:graphicData uri="http://schemas.openxmlformats.org/drawingml/2006/picture">
                 <pic:pic>
                   <pic:nvPicPr>
-                    <pic:cNvPr descr="agora_no_robust2.jpg" id="0" name="Picture"/>
+                    <pic:cNvPr descr="agora_no_robust.jpg" id="0" name="Picture"/>
                     <pic:cNvPicPr>
                       <a:picLocks noChangeArrowheads="1" noChangeAspect="1"/>
                     </pic:cNvPicPr>
@@ -2644,7 +2659,7 @@
         <w:rPr>
           <w:rStyle w:val="NormalTok"/>
         </w:rPr>
-        <w:t xml:space="preserve"> -p example/results/ancGenomes/denovo-all/</w:t>
+        <w:t xml:space="preserve"> -p example/results/integrDiags/denovo-all/</w:t>
       </w:r>
       <w:r>
         <w:br w:type="textWrapping"/>
@@ -2704,16 +2719,16 @@
         <w:rPr>
           <w:rStyle w:val="NormalTok"/>
         </w:rPr>
-        <w:t xml:space="preserve">  -OUT.ancDiags=example/results/ancGenomes/denovo-all/diags.%s.list.bz2 \</w:t>
-      </w:r>
-      <w:r>
-        <w:br w:type="textWrapping"/>
-      </w:r>
-      <w:r>
-        <w:rPr>
-          <w:rStyle w:val="NormalTok"/>
-        </w:rPr>
-        <w:t xml:space="preserve">  -LOG.ancGraph=example/results/ancGenomes/denovo-all/graph.%s.log.bz2 \</w:t>
+        <w:t xml:space="preserve">  -OUT.ancDiags=example/results/integrDiags/denovo-all/diags.%s.list.bz2 \</w:t>
+      </w:r>
+      <w:r>
+        <w:br w:type="textWrapping"/>
+      </w:r>
+      <w:r>
+        <w:rPr>
+          <w:rStyle w:val="NormalTok"/>
+        </w:rPr>
+        <w:t xml:space="preserve">  -LOG.ancGraph=example/results/integrDiags/denovo-all/graph.%s.log.bz2 \</w:t>
       </w:r>
       <w:r>
         <w:br w:type="textWrapping"/>
@@ -2743,7 +2758,7 @@
         <w:rPr>
           <w:rStyle w:val="NormalTok"/>
         </w:rPr>
-        <w:t xml:space="preserve"> example/results/ancGenomes/denovo-all/log</w:t>
+        <w:t xml:space="preserve"> example/results/integrDiags/denovo-all/log</w:t>
       </w:r>
     </w:p>
     <w:p>
@@ -2816,7 +2831,7 @@
         <w:rPr>
           <w:rStyle w:val="NormalTok"/>
         </w:rPr>
-        <w:t xml:space="preserve"> -p example/results/ancGenomes/denovo-all.groups/</w:t>
+        <w:t xml:space="preserve"> -p example/results/integrDiags/denovo-all.groups/</w:t>
       </w:r>
       <w:r>
         <w:br w:type="textWrapping"/>
@@ -2867,25 +2882,25 @@
         <w:rPr>
           <w:rStyle w:val="NormalTok"/>
         </w:rPr>
-        <w:t xml:space="preserve">  -IN.ancDiags=example/results/ancGenomes/denovo-all/diags.%s.list.bz2 \</w:t>
-      </w:r>
-      <w:r>
-        <w:br w:type="textWrapping"/>
-      </w:r>
-      <w:r>
-        <w:rPr>
-          <w:rStyle w:val="NormalTok"/>
-        </w:rPr>
-        <w:t xml:space="preserve">  -OUT.ancDiags=example/results/ancGenomes/denovo-all.groups/diags.%s.list.bz2 \</w:t>
-      </w:r>
-      <w:r>
-        <w:br w:type="textWrapping"/>
-      </w:r>
-      <w:r>
-        <w:rPr>
-          <w:rStyle w:val="NormalTok"/>
-        </w:rPr>
-        <w:t xml:space="preserve">  -LOG.ancGraph=example/results/ancGenomes/denovo-all.groups/graph.%s.log.bz2 \</w:t>
+        <w:t xml:space="preserve">  -IN.ancDiags=example/results/integrDiags/denovo-all/diags.%s.list.bz2 \</w:t>
+      </w:r>
+      <w:r>
+        <w:br w:type="textWrapping"/>
+      </w:r>
+      <w:r>
+        <w:rPr>
+          <w:rStyle w:val="NormalTok"/>
+        </w:rPr>
+        <w:t xml:space="preserve">  -OUT.ancDiags=example/results/integrDiags/denovo-all.groups/diags.%s.list.bz2 \</w:t>
+      </w:r>
+      <w:r>
+        <w:br w:type="textWrapping"/>
+      </w:r>
+      <w:r>
+        <w:rPr>
+          <w:rStyle w:val="NormalTok"/>
+        </w:rPr>
+        <w:t xml:space="preserve">  -LOG.ancGraph=example/results/integrDiags/denovo-all.groups/graph.%s.log.bz2 \</w:t>
       </w:r>
       <w:r>
         <w:br w:type="textWrapping"/>
@@ -2924,7 +2939,7 @@
         <w:rPr>
           <w:rStyle w:val="NormalTok"/>
         </w:rPr>
-        <w:t xml:space="preserve"> example/results/ancGenomes/denovo-all.groups/log</w:t>
+        <w:t xml:space="preserve"> example/results/integrDiags/denovo-all.groups/log</w:t>
       </w:r>
     </w:p>
     <w:p>
@@ -3097,7 +3112,7 @@
               <a:graphicData uri="http://schemas.openxmlformats.org/drawingml/2006/picture">
                 <pic:pic>
                   <pic:nvPicPr>
-                    <pic:cNvPr descr="agora_robust2.jpg" id="0" name="Picture"/>
+                    <pic:cNvPr descr="agora_robust.jpg" id="0" name="Picture"/>
                     <pic:cNvPicPr>
                       <a:picLocks noChangeArrowheads="1" noChangeAspect="1"/>
                     </pic:cNvPicPr>
@@ -3434,6 +3449,21 @@
       </w:pPr>
       <w:r>
         <w:rPr>
+          <w:rStyle w:val="FunctionTok"/>
+        </w:rPr>
+        <w:t xml:space="preserve">mkdir</w:t>
+      </w:r>
+      <w:r>
+        <w:rPr>
+          <w:rStyle w:val="NormalTok"/>
+        </w:rPr>
+        <w:t xml:space="preserve"> -p example/results/pairwise/pairs-all</w:t>
+      </w:r>
+      <w:r>
+        <w:br w:type="textWrapping"/>
+      </w:r>
+      <w:r>
+        <w:rPr>
           <w:rStyle w:val="ExtensionTok"/>
         </w:rPr>
         <w:t xml:space="preserve">src/buildSynteny.pairwise-conservedPairs.py</w:t>
@@ -3525,6 +3555,21 @@
       </w:pPr>
       <w:r>
         <w:rPr>
+          <w:rStyle w:val="FunctionTok"/>
+        </w:rPr>
+        <w:t xml:space="preserve">mkdir</w:t>
+      </w:r>
+      <w:r>
+        <w:rPr>
+          <w:rStyle w:val="NormalTok"/>
+        </w:rPr>
+        <w:t xml:space="preserve"> -p example/results/pairwise/pairs-size-1.0-1.0</w:t>
+      </w:r>
+      <w:r>
+        <w:br w:type="textWrapping"/>
+      </w:r>
+      <w:r>
+        <w:rPr>
           <w:rStyle w:val="ExtensionTok"/>
         </w:rPr>
         <w:t xml:space="preserve">src/buildSynteny.pairwise-conservedPairs.py</w:t>
@@ -3638,6 +3683,21 @@
       </w:pPr>
       <w:r>
         <w:rPr>
+          <w:rStyle w:val="FunctionTok"/>
+        </w:rPr>
+        <w:t xml:space="preserve">mkdir</w:t>
+      </w:r>
+      <w:r>
+        <w:rPr>
+          <w:rStyle w:val="NormalTok"/>
+        </w:rPr>
+        <w:t xml:space="preserve"> -p example/results/integrDiags/denovo-size-1.0-1.0</w:t>
+      </w:r>
+      <w:r>
+        <w:br w:type="textWrapping"/>
+      </w:r>
+      <w:r>
+        <w:rPr>
           <w:rStyle w:val="ExtensionTok"/>
         </w:rPr>
         <w:t xml:space="preserve">src/buildSynteny.integr-denovo.py</w:t>
@@ -3682,16 +3742,16 @@
         <w:rPr>
           <w:rStyle w:val="NormalTok"/>
         </w:rPr>
-        <w:t xml:space="preserve">  -OUT.ancDiags=example/results/ancGenomes/denovo-size-1.0-1.0/diags.%s.list.bz2 \</w:t>
-      </w:r>
-      <w:r>
-        <w:br w:type="textWrapping"/>
-      </w:r>
-      <w:r>
-        <w:rPr>
-          <w:rStyle w:val="NormalTok"/>
-        </w:rPr>
-        <w:t xml:space="preserve">  -LOG.ancGraph=example/results/ancGenomes/denovo-size-1.0-1.0/graph.%s.log.bz2 \</w:t>
+        <w:t xml:space="preserve">  -OUT.ancDiags=example/results/integrDiags/denovo-size-1.0-1.0/diags.%s.list.bz2 \</w:t>
+      </w:r>
+      <w:r>
+        <w:br w:type="textWrapping"/>
+      </w:r>
+      <w:r>
+        <w:rPr>
+          <w:rStyle w:val="NormalTok"/>
+        </w:rPr>
+        <w:t xml:space="preserve">  -LOG.ancGraph=example/results/integrDiags/denovo-size-1.0-1.0/graph.%s.log.bz2 \</w:t>
       </w:r>
       <w:r>
         <w:br w:type="textWrapping"/>
@@ -3721,7 +3781,7 @@
         <w:rPr>
           <w:rStyle w:val="NormalTok"/>
         </w:rPr>
-        <w:t xml:space="preserve"> example/results/ancGenomes/denovo-size-1.0-1.0/log</w:t>
+        <w:t xml:space="preserve"> example/results/integrDiags/denovo-size-1.0-1.0/log</w:t>
       </w:r>
     </w:p>
     <w:p>
@@ -3754,6 +3814,21 @@
       </w:pPr>
       <w:r>
         <w:rPr>
+          <w:rStyle w:val="FunctionTok"/>
+        </w:rPr>
+        <w:t xml:space="preserve">mkdir</w:t>
+      </w:r>
+      <w:r>
+        <w:rPr>
+          <w:rStyle w:val="NormalTok"/>
+        </w:rPr>
+        <w:t xml:space="preserve"> -p example/results/integrDiags/denovo-size-1.0-1.0.refine-all</w:t>
+      </w:r>
+      <w:r>
+        <w:br w:type="textWrapping"/>
+      </w:r>
+      <w:r>
+        <w:rPr>
           <w:rStyle w:val="ExtensionTok"/>
         </w:rPr>
         <w:t xml:space="preserve">src/buildSynteny.integr-refine.py</w:t>
@@ -3798,25 +3873,25 @@
         <w:rPr>
           <w:rStyle w:val="NormalTok"/>
         </w:rPr>
-        <w:t xml:space="preserve">  -IN.ancDiags=example/results/ancGenomes/denovo-size-1.0-1.0/diags.%s.list.bz2 \</w:t>
-      </w:r>
-      <w:r>
-        <w:br w:type="textWrapping"/>
-      </w:r>
-      <w:r>
-        <w:rPr>
-          <w:rStyle w:val="NormalTok"/>
-        </w:rPr>
-        <w:t xml:space="preserve">  -OUT.ancDiags=example/results/ancGenomes/denovo-size-1.0-1.0.refine-all/diags.%s.list.bz2 \</w:t>
-      </w:r>
-      <w:r>
-        <w:br w:type="textWrapping"/>
-      </w:r>
-      <w:r>
-        <w:rPr>
-          <w:rStyle w:val="NormalTok"/>
-        </w:rPr>
-        <w:t xml:space="preserve">  -LOG.ancGraph=example/results/ancGenomes/denovo-size-1.0-1.0.refine-all/graph.%s.log.bz2 \</w:t>
+        <w:t xml:space="preserve">  -IN.ancDiags=example/results/integrDiags/denovo-size-1.0-1.0/diags.%s.list.bz2 \</w:t>
+      </w:r>
+      <w:r>
+        <w:br w:type="textWrapping"/>
+      </w:r>
+      <w:r>
+        <w:rPr>
+          <w:rStyle w:val="NormalTok"/>
+        </w:rPr>
+        <w:t xml:space="preserve">  -OUT.ancDiags=example/results/integrDiags/denovo-size-1.0-1.0.refine-all/diags.%s.list.bz2 \</w:t>
+      </w:r>
+      <w:r>
+        <w:br w:type="textWrapping"/>
+      </w:r>
+      <w:r>
+        <w:rPr>
+          <w:rStyle w:val="NormalTok"/>
+        </w:rPr>
+        <w:t xml:space="preserve">  -LOG.ancGraph=example/results/integrDiags/denovo-size-1.0-1.0.refine-all/graph.%s.log.bz2 \</w:t>
       </w:r>
       <w:r>
         <w:br w:type="textWrapping"/>
@@ -3837,7 +3912,7 @@
         <w:rPr>
           <w:rStyle w:val="NormalTok"/>
         </w:rPr>
-        <w:t xml:space="preserve"> example/results/ancGenomes/denovo-size-1.0-1.0.refine-all/log</w:t>
+        <w:t xml:space="preserve"> example/results/integrDiags/denovo-size-1.0-1.0.refine-all/log</w:t>
       </w:r>
     </w:p>
     <w:p>
@@ -3870,6 +3945,21 @@
       </w:pPr>
       <w:r>
         <w:rPr>
+          <w:rStyle w:val="FunctionTok"/>
+        </w:rPr>
+        <w:t xml:space="preserve">mkdir</w:t>
+      </w:r>
+      <w:r>
+        <w:rPr>
+          <w:rStyle w:val="NormalTok"/>
+        </w:rPr>
+        <w:t xml:space="preserve"> -p example/results/integrDiags/denovo-size-1.0-1.0.refine-all.extend-all</w:t>
+      </w:r>
+      <w:r>
+        <w:br w:type="textWrapping"/>
+      </w:r>
+      <w:r>
+        <w:rPr>
           <w:rStyle w:val="ExtensionTok"/>
         </w:rPr>
         <w:t xml:space="preserve">src/buildSynteny.integr-extend.py</w:t>
@@ -3914,25 +4004,25 @@
         <w:rPr>
           <w:rStyle w:val="NormalTok"/>
         </w:rPr>
-        <w:t xml:space="preserve">  -IN.ancDiags=example/results/ancGenomes/denovo-size-1.0-1.0.refine-all/diags.%s.list.bz2 \</w:t>
-      </w:r>
-      <w:r>
-        <w:br w:type="textWrapping"/>
-      </w:r>
-      <w:r>
-        <w:rPr>
-          <w:rStyle w:val="NormalTok"/>
-        </w:rPr>
-        <w:t xml:space="preserve">  -OUT.ancDiags=example/results/ancGenomes/denovo-size-1.0-1.0.refine-all.extend-all/diags.%s.list.bz2 \</w:t>
-      </w:r>
-      <w:r>
-        <w:br w:type="textWrapping"/>
-      </w:r>
-      <w:r>
-        <w:rPr>
-          <w:rStyle w:val="NormalTok"/>
-        </w:rPr>
-        <w:t xml:space="preserve">  -LOG.ancGraph=example/results/ancGenomes/denovo-size-1.0-1.0.refine-all.extend-all/graph.%s.log.bz2 \</w:t>
+        <w:t xml:space="preserve">  -IN.ancDiags=example/results/integrDiags/denovo-size-1.0-1.0.refine-all/diags.%s.list.bz2 \</w:t>
+      </w:r>
+      <w:r>
+        <w:br w:type="textWrapping"/>
+      </w:r>
+      <w:r>
+        <w:rPr>
+          <w:rStyle w:val="NormalTok"/>
+        </w:rPr>
+        <w:t xml:space="preserve">  -OUT.ancDiags=example/results/integrDiags/denovo-size-1.0-1.0.refine-all.extend-all/diags.%s.list.bz2 \</w:t>
+      </w:r>
+      <w:r>
+        <w:br w:type="textWrapping"/>
+      </w:r>
+      <w:r>
+        <w:rPr>
+          <w:rStyle w:val="NormalTok"/>
+        </w:rPr>
+        <w:t xml:space="preserve">  -LOG.ancGraph=example/results/integrDiags/denovo-size-1.0-1.0.refine-all.extend-all/graph.%s.log.bz2 \</w:t>
       </w:r>
       <w:r>
         <w:br w:type="textWrapping"/>
@@ -3953,7 +4043,7 @@
         <w:rPr>
           <w:rStyle w:val="NormalTok"/>
         </w:rPr>
-        <w:t xml:space="preserve"> example/results/ancGenomes/denovo-size-1.0-1.0.refine-all.extend-all/log</w:t>
+        <w:t xml:space="preserve"> example/results/integrDiags/denovo-size-1.0-1.0.refine-all.extend-all/log</w:t>
       </w:r>
     </w:p>
     <w:p>
@@ -3980,6 +4070,21 @@
       </w:pPr>
       <w:r>
         <w:rPr>
+          <w:rStyle w:val="FunctionTok"/>
+        </w:rPr>
+        <w:t xml:space="preserve">mkdir</w:t>
+      </w:r>
+      <w:r>
+        <w:rPr>
+          <w:rStyle w:val="NormalTok"/>
+        </w:rPr>
+        <w:t xml:space="preserve"> -p example/results/integrDiags/denovo-size-1.0-1.0.refine-all.extend-all.halfinsert-all</w:t>
+      </w:r>
+      <w:r>
+        <w:br w:type="textWrapping"/>
+      </w:r>
+      <w:r>
+        <w:rPr>
           <w:rStyle w:val="ExtensionTok"/>
         </w:rPr>
         <w:t xml:space="preserve">src/buildSynteny.integr-halfinsert.py</w:t>
@@ -4024,34 +4129,34 @@
         <w:rPr>
           <w:rStyle w:val="NormalTok"/>
         </w:rPr>
-        <w:t xml:space="preserve">  -IN.ancDiags=example/results/ancGenomes/denovo-size-1.0-1.0.refine-all.extend-all/diags.%s.list.bz2 \</w:t>
-      </w:r>
-      <w:r>
-        <w:br w:type="textWrapping"/>
-      </w:r>
-      <w:r>
-        <w:rPr>
-          <w:rStyle w:val="NormalTok"/>
-        </w:rPr>
-        <w:t xml:space="preserve">  -REF.ancDiags=example/results/ancGenomes/denovo-size-1.0-1.0.refine-all/diags.%s.list.bz2 \</w:t>
-      </w:r>
-      <w:r>
-        <w:br w:type="textWrapping"/>
-      </w:r>
-      <w:r>
-        <w:rPr>
-          <w:rStyle w:val="NormalTok"/>
-        </w:rPr>
-        <w:t xml:space="preserve">  -OUT.ancDiags=example/results/ancGenomes/denovo-size-1.0-1.0.refine-all.extend-all.halfinsert-all/diags.%s.list.bz2 \</w:t>
-      </w:r>
-      <w:r>
-        <w:br w:type="textWrapping"/>
-      </w:r>
-      <w:r>
-        <w:rPr>
-          <w:rStyle w:val="NormalTok"/>
-        </w:rPr>
-        <w:t xml:space="preserve">  -LOG.ancGraph=example/results/ancGenomes/denovo-size-1.0-1.0.refine-all.extend-all.halfinsert-all/graph.%s.log.bz2 \</w:t>
+        <w:t xml:space="preserve">  -IN.ancDiags=example/results/integrDiags/denovo-size-1.0-1.0.refine-all.extend-all/diags.%s.list.bz2 \</w:t>
+      </w:r>
+      <w:r>
+        <w:br w:type="textWrapping"/>
+      </w:r>
+      <w:r>
+        <w:rPr>
+          <w:rStyle w:val="NormalTok"/>
+        </w:rPr>
+        <w:t xml:space="preserve">  -REF.ancDiags=example/results/integrDiags/denovo-size-1.0-1.0.refine-all/diags.%s.list.bz2 \</w:t>
+      </w:r>
+      <w:r>
+        <w:br w:type="textWrapping"/>
+      </w:r>
+      <w:r>
+        <w:rPr>
+          <w:rStyle w:val="NormalTok"/>
+        </w:rPr>
+        <w:t xml:space="preserve">  -OUT.ancDiags=example/results/integrDiags/denovo-size-1.0-1.0.refine-all.extend-all.halfinsert-all/diags.%s.list.bz2 \</w:t>
+      </w:r>
+      <w:r>
+        <w:br w:type="textWrapping"/>
+      </w:r>
+      <w:r>
+        <w:rPr>
+          <w:rStyle w:val="NormalTok"/>
+        </w:rPr>
+        <w:t xml:space="preserve">  -LOG.ancGraph=example/results/integrDiags/denovo-size-1.0-1.0.refine-all.extend-all.halfinsert-all/graph.%s.log.bz2 \</w:t>
       </w:r>
       <w:r>
         <w:br w:type="textWrapping"/>
@@ -4072,7 +4177,7 @@
         <w:rPr>
           <w:rStyle w:val="NormalTok"/>
         </w:rPr>
-        <w:t xml:space="preserve"> example/results/ancGenomes/denovo-size-1.0-1.0.refine-all.extend-all.halfinsert-all/log</w:t>
+        <w:t xml:space="preserve"> example/results/integrDiags/denovo-size-1.0-1.0.refine-all.extend-all.halfinsert-all/log</w:t>
       </w:r>
     </w:p>
     <w:p>
@@ -4125,6 +4230,21 @@
       </w:pPr>
       <w:r>
         <w:rPr>
+          <w:rStyle w:val="FunctionTok"/>
+        </w:rPr>
+        <w:t xml:space="preserve">mkdir</w:t>
+      </w:r>
+      <w:r>
+        <w:rPr>
+          <w:rStyle w:val="NormalTok"/>
+        </w:rPr>
+        <w:t xml:space="preserve"> -p example/results/integrDiags/denovo-size-1.0-1.0.refine-all.extend-all.halfinsert-all.groups</w:t>
+      </w:r>
+      <w:r>
+        <w:br w:type="textWrapping"/>
+      </w:r>
+      <w:r>
+        <w:rPr>
           <w:rStyle w:val="ExtensionTok"/>
         </w:rPr>
         <w:t xml:space="preserve">src/buildSynteny.integr-groups.py</w:t>
@@ -4169,25 +4289,25 @@
         <w:rPr>
           <w:rStyle w:val="NormalTok"/>
         </w:rPr>
-        <w:t xml:space="preserve">  -IN.ancDiags=example/results/ancGenomes/denovo-size-1.0-1.0.refine-all.extend-all.halfinsert-all/diags.%s.list.bz2 \</w:t>
-      </w:r>
-      <w:r>
-        <w:br w:type="textWrapping"/>
-      </w:r>
-      <w:r>
-        <w:rPr>
-          <w:rStyle w:val="NormalTok"/>
-        </w:rPr>
-        <w:t xml:space="preserve">  -OUT.ancDiags=example/results/ancGenomes/denovo-size-1.0-1.0.refine-all.extend-all.halfinsert-all.groups/diags.%s.list.bz2 \</w:t>
-      </w:r>
-      <w:r>
-        <w:br w:type="textWrapping"/>
-      </w:r>
-      <w:r>
-        <w:rPr>
-          <w:rStyle w:val="NormalTok"/>
-        </w:rPr>
-        <w:t xml:space="preserve">  -LOG.ancGraph=example/results/ancGenomes/denovo-size-1.0-1.0.refine-all.extend-all.halfinsert-all.groups/graph.%s.log.bz2 \</w:t>
+        <w:t xml:space="preserve">  -IN.ancDiags=example/results/integrDiags/denovo-size-1.0-1.0.refine-all.extend-all.halfinsert-all/diags.%s.list.bz2 \</w:t>
+      </w:r>
+      <w:r>
+        <w:br w:type="textWrapping"/>
+      </w:r>
+      <w:r>
+        <w:rPr>
+          <w:rStyle w:val="NormalTok"/>
+        </w:rPr>
+        <w:t xml:space="preserve">  -OUT.ancDiags=example/results/integrDiags/denovo-size-1.0-1.0.refine-all.extend-all.halfinsert-all.groups/diags.%s.list.bz2 \</w:t>
+      </w:r>
+      <w:r>
+        <w:br w:type="textWrapping"/>
+      </w:r>
+      <w:r>
+        <w:rPr>
+          <w:rStyle w:val="NormalTok"/>
+        </w:rPr>
+        <w:t xml:space="preserve">  -LOG.ancGraph=example/results/integrDiags/denovo-size-1.0-1.0.refine-all.extend-all.halfinsert-all.groups/graph.%s.log.bz2 \</w:t>
       </w:r>
       <w:r>
         <w:br w:type="textWrapping"/>
@@ -4226,7 +4346,7 @@
         <w:rPr>
           <w:rStyle w:val="NormalTok"/>
         </w:rPr>
-        <w:t xml:space="preserve"> example/results/ancGenomes/denovo-size-1.0-1.0.refine-all.extend-all.halfinsert-all.groups/log</w:t>
+        <w:t xml:space="preserve"> example/results/integrDiags/denovo-size-1.0-1.0.refine-all.extend-all.halfinsert-all.groups/log</w:t>
       </w:r>
     </w:p>
     <w:p>
@@ -4245,6 +4365,21 @@
       </w:pPr>
       <w:r>
         <w:rPr>
+          <w:rStyle w:val="FunctionTok"/>
+        </w:rPr>
+        <w:t xml:space="preserve">mkdir</w:t>
+      </w:r>
+      <w:r>
+        <w:rPr>
+          <w:rStyle w:val="NormalTok"/>
+        </w:rPr>
+        <w:t xml:space="preserve"> -p example/results/integrDiags/final</w:t>
+      </w:r>
+      <w:r>
+        <w:br w:type="textWrapping"/>
+      </w:r>
+      <w:r>
+        <w:rPr>
           <w:rStyle w:val="ExtensionTok"/>
         </w:rPr>
         <w:t xml:space="preserve">src/buildSynteny.integr-copy.py</w:t>
@@ -4280,16 +4415,16 @@
         <w:rPr>
           <w:rStyle w:val="NormalTok"/>
         </w:rPr>
-        <w:t xml:space="preserve">  -IN.ancDiags=example/results/ancGenomes/denovo-size-1.0-1.0.refine-all.extend-all.halfinsert-all.groups/diags.%s.list.bz2 \</w:t>
-      </w:r>
-      <w:r>
-        <w:br w:type="textWrapping"/>
-      </w:r>
-      <w:r>
-        <w:rPr>
-          <w:rStyle w:val="NormalTok"/>
-        </w:rPr>
-        <w:t xml:space="preserve">  -OUT.ancDiags=example/results/ancGenomes/final/diags.%s.list.bz2 \</w:t>
+        <w:t xml:space="preserve">  -IN.ancDiags=example/results/integrDiags/denovo-size-1.0-1.0.refine-all.extend-all.halfinsert-all.groups/diags.%s.list.bz2 \</w:t>
+      </w:r>
+      <w:r>
+        <w:br w:type="textWrapping"/>
+      </w:r>
+      <w:r>
+        <w:rPr>
+          <w:rStyle w:val="NormalTok"/>
+        </w:rPr>
+        <w:t xml:space="preserve">  -OUT.ancDiags=example/results/integrDiags/final/diags.%s.list.bz2 \</w:t>
       </w:r>
       <w:r>
         <w:br w:type="textWrapping"/>
@@ -4310,7 +4445,7 @@
         <w:rPr>
           <w:rStyle w:val="NormalTok"/>
         </w:rPr>
-        <w:t xml:space="preserve"> example/results/ancGenomes/final/log</w:t>
+        <w:t xml:space="preserve"> example/results/integrDiags/final/log</w:t>
       </w:r>
     </w:p>
     <w:p>
@@ -4550,7 +4685,7 @@
         <w:rPr>
           <w:rStyle w:val="NormalTok"/>
         </w:rPr>
-        <w:t xml:space="preserve"> example/results/ancGenes/size.log</w:t>
+        <w:t xml:space="preserve"> example/results/ancGenes/multi-size.log</w:t>
       </w:r>
     </w:p>
     <w:p>
@@ -4558,13 +4693,19 @@
         <w:pStyle w:val="FirstParagraph"/>
       </w:pPr>
       <w:r>
-        <w:t xml:space="preserve">These different sets can be used to generate the first set of ancestral</w:t>
-      </w:r>
-      <w:r>
-        <w:t xml:space="preserve"> </w:t>
-      </w:r>
-      <w:r>
-        <w:t xml:space="preserve">adjacencies for different ancestors, e.g.:</w:t>
+        <w:t xml:space="preserve">Pairwise comparisons would have to be run on each set independently.</w:t>
+      </w:r>
+      <w:r>
+        <w:t xml:space="preserve"> </w:t>
+      </w:r>
+      <w:r>
+        <w:t xml:space="preserve">Then these different sets can be used on different ancestors to generate</w:t>
+      </w:r>
+      <w:r>
+        <w:t xml:space="preserve"> </w:t>
+      </w:r>
+      <w:r>
+        <w:t xml:space="preserve">the first set of ancestral adjacencies, e.g.:</w:t>
       </w:r>
     </w:p>
     <w:p>
@@ -4573,6 +4714,21 @@
       </w:pPr>
       <w:r>
         <w:rPr>
+          <w:rStyle w:val="FunctionTok"/>
+        </w:rPr>
+        <w:t xml:space="preserve">mkdir</w:t>
+      </w:r>
+      <w:r>
+        <w:rPr>
+          <w:rStyle w:val="NormalTok"/>
+        </w:rPr>
+        <w:t xml:space="preserve"> -p example/results/integrDiags/denovo-size-1.0-1.0</w:t>
+      </w:r>
+      <w:r>
+        <w:br w:type="textWrapping"/>
+      </w:r>
+      <w:r>
+        <w:rPr>
           <w:rStyle w:val="ExtensionTok"/>
         </w:rPr>
         <w:t xml:space="preserve">src/buildSynteny.integr-denovo.py</w:t>
@@ -4617,16 +4773,16 @@
         <w:rPr>
           <w:rStyle w:val="NormalTok"/>
         </w:rPr>
-        <w:t xml:space="preserve">  -OUT.ancDiags=example/results/ancGenomes/denovo-size-1.0-1.0/diags.%s.list.bz2 \</w:t>
-      </w:r>
-      <w:r>
-        <w:br w:type="textWrapping"/>
-      </w:r>
-      <w:r>
-        <w:rPr>
-          <w:rStyle w:val="NormalTok"/>
-        </w:rPr>
-        <w:t xml:space="preserve">  -LOG.ancGraph=example/results/ancGenomes/denovo-size-1.0-1.0/graph.%s.log.bz2 \</w:t>
+        <w:t xml:space="preserve">  -OUT.ancDiags=example/results/integrDiags/denovo-size-1.0-1.0/diags.%s.list.bz2 \</w:t>
+      </w:r>
+      <w:r>
+        <w:br w:type="textWrapping"/>
+      </w:r>
+      <w:r>
+        <w:rPr>
+          <w:rStyle w:val="NormalTok"/>
+        </w:rPr>
+        <w:t xml:space="preserve">  -LOG.ancGraph=example/results/integrDiags/denovo-size-1.0-1.0/graph.%s.log.bz2 \</w:t>
       </w:r>
       <w:r>
         <w:br w:type="textWrapping"/>
@@ -4656,7 +4812,22 @@
         <w:rPr>
           <w:rStyle w:val="NormalTok"/>
         </w:rPr>
-        <w:t xml:space="preserve"> example/results/ancGenomes/denovo-size-1.0-1.0/log</w:t>
+        <w:t xml:space="preserve"> example/results/integrDiags/denovo-size-1.0-1.0/log</w:t>
+      </w:r>
+      <w:r>
+        <w:br w:type="textWrapping"/>
+      </w:r>
+      <w:r>
+        <w:rPr>
+          <w:rStyle w:val="FunctionTok"/>
+        </w:rPr>
+        <w:t xml:space="preserve">mkdir</w:t>
+      </w:r>
+      <w:r>
+        <w:rPr>
+          <w:rStyle w:val="NormalTok"/>
+        </w:rPr>
+        <w:t xml:space="preserve"> -p example/results/integrDiags/denovo-size-0.9-1.1</w:t>
       </w:r>
       <w:r>
         <w:br w:type="textWrapping"/>
@@ -4707,16 +4878,16 @@
         <w:rPr>
           <w:rStyle w:val="NormalTok"/>
         </w:rPr>
-        <w:t xml:space="preserve">  -OUT.ancDiags=example/results/ancGenomes/denovo-size-0.9-1.1/diags.%s.list.bz2 \</w:t>
-      </w:r>
-      <w:r>
-        <w:br w:type="textWrapping"/>
-      </w:r>
-      <w:r>
-        <w:rPr>
-          <w:rStyle w:val="NormalTok"/>
-        </w:rPr>
-        <w:t xml:space="preserve">  -LOG.ancGraph=example/results/ancGenomes/denovo-size-0.9-1.1/graph.%s.log.bz2 \</w:t>
+        <w:t xml:space="preserve">  -OUT.ancDiags=example/results/integrDiags/denovo-size-0.9-1.1/diags.%s.list.bz2 \</w:t>
+      </w:r>
+      <w:r>
+        <w:br w:type="textWrapping"/>
+      </w:r>
+      <w:r>
+        <w:rPr>
+          <w:rStyle w:val="NormalTok"/>
+        </w:rPr>
+        <w:t xml:space="preserve">  -LOG.ancGraph=example/results/integrDiags/denovo-size-0.9-1.1/graph.%s.log.bz2 \</w:t>
       </w:r>
       <w:r>
         <w:br w:type="textWrapping"/>
@@ -4746,7 +4917,7 @@
         <w:rPr>
           <w:rStyle w:val="NormalTok"/>
         </w:rPr>
-        <w:t xml:space="preserve"> example/results/ancGenomes/denovo-size-0.9-1.1/log</w:t>
+        <w:t xml:space="preserve"> example/results/integrDiags/denovo-size-0.9-1.1/log</w:t>
       </w:r>
     </w:p>
     <w:p>
@@ -4763,6 +4934,21 @@
       </w:pPr>
       <w:r>
         <w:rPr>
+          <w:rStyle w:val="FunctionTok"/>
+        </w:rPr>
+        <w:t xml:space="preserve">mkdir</w:t>
+      </w:r>
+      <w:r>
+        <w:rPr>
+          <w:rStyle w:val="NormalTok"/>
+        </w:rPr>
+        <w:t xml:space="preserve"> -p example/results/integrDiags/denovo-size-custom</w:t>
+      </w:r>
+      <w:r>
+        <w:br w:type="textWrapping"/>
+      </w:r>
+      <w:r>
+        <w:rPr>
           <w:rStyle w:val="ExtensionTok"/>
         </w:rPr>
         <w:t xml:space="preserve">src/buildSynteny.integr-copy.py</w:t>
@@ -4798,16 +4984,16 @@
         <w:rPr>
           <w:rStyle w:val="NormalTok"/>
         </w:rPr>
-        <w:t xml:space="preserve">  -IN.ancDiags=example/results/ancGenomes/denovo-size-1.0-1.0/diags.%s.list.bz2 \</w:t>
-      </w:r>
-      <w:r>
-        <w:br w:type="textWrapping"/>
-      </w:r>
-      <w:r>
-        <w:rPr>
-          <w:rStyle w:val="NormalTok"/>
-        </w:rPr>
-        <w:t xml:space="preserve">  -OUT.ancDiags=example/results/ancGenomes/denovo-size-custom/diags.%s.list.bz2 \</w:t>
+        <w:t xml:space="preserve">  -IN.ancDiags=example/results/integrDiags/denovo-size-1.0-1.0/diags.%s.list.bz2 \</w:t>
+      </w:r>
+      <w:r>
+        <w:br w:type="textWrapping"/>
+      </w:r>
+      <w:r>
+        <w:rPr>
+          <w:rStyle w:val="NormalTok"/>
+        </w:rPr>
+        <w:t xml:space="preserve">  -OUT.ancDiags=example/results/integrDiags/denovo-size-custom/diags.%s.list.bz2 \</w:t>
       </w:r>
       <w:r>
         <w:br w:type="textWrapping"/>
@@ -4828,7 +5014,7 @@
         <w:rPr>
           <w:rStyle w:val="NormalTok"/>
         </w:rPr>
-        <w:t xml:space="preserve"> example/results/ancGenomes/denovo-size-custom/log</w:t>
+        <w:t xml:space="preserve"> example/results/integrDiags/denovo-size-custom/log</w:t>
       </w:r>
     </w:p>
     <w:p>
@@ -4904,23 +5090,65 @@
         </w:numPr>
       </w:pPr>
       <w:r>
-        <w:t xml:space="preserve">The diags files</w:t>
-      </w:r>
-    </w:p>
-    <w:p>
-      <w:pPr>
-        <w:pStyle w:val="SourceCode"/>
-      </w:pPr>
+        <w:t xml:space="preserve">The</w:t>
+      </w:r>
+      <w:r>
+        <w:t xml:space="preserve"> </w:t>
+      </w:r>
+      <w:r>
+        <w:rPr>
+          <w:i/>
+        </w:rPr>
+        <w:t xml:space="preserve">diags</w:t>
+      </w:r>
+      <w:r>
+        <w:t xml:space="preserve"> </w:t>
+      </w:r>
+      <w:r>
+        <w:t xml:space="preserve">files</w:t>
+      </w:r>
+    </w:p>
+    <w:p>
+      <w:pPr>
+        <w:pStyle w:val="FirstParagraph"/>
+      </w:pPr>
+      <w:r>
+        <w:t xml:space="preserve">These files are present under</w:t>
+      </w:r>
+      <w:r>
+        <w:t xml:space="preserve"> </w:t>
+      </w:r>
       <w:r>
         <w:rPr>
           <w:rStyle w:val="VerbatimChar"/>
         </w:rPr>
-        <w:t xml:space="preserve">example/results/ancGenomes/final/diags.*.list.bz2</w:t>
-      </w:r>
-    </w:p>
-    <w:p>
-      <w:pPr>
-        <w:pStyle w:val="FirstParagraph"/>
+        <w:t xml:space="preserve">example/results/integrDiags/denovo-all.groups/</w:t>
+      </w:r>
+      <w:r>
+        <w:t xml:space="preserve"> </w:t>
+      </w:r>
+      <w:r>
+        <w:t xml:space="preserve">(no selection of robust gene families) and</w:t>
+      </w:r>
+      <w:r>
+        <w:t xml:space="preserve"> </w:t>
+      </w:r>
+      <w:r>
+        <w:rPr>
+          <w:rStyle w:val="VerbatimChar"/>
+        </w:rPr>
+        <w:t xml:space="preserve">example/results/integrDiags/integrDiags/final/</w:t>
+      </w:r>
+      <w:r>
+        <w:t xml:space="preserve"> </w:t>
+      </w:r>
+      <w:r>
+        <w:t xml:space="preserve">(with selection of robust gene families).</w:t>
+      </w:r>
+    </w:p>
+    <w:p>
+      <w:pPr>
+        <w:pStyle w:val="BodyText"/>
       </w:pPr>
       <w:r>
         <w:t xml:space="preserve">This directory contains a file for each ancestral reconstructed genome</w:t>
@@ -4950,13 +5178,10 @@
         <w:t xml:space="preserve"> </w:t>
       </w:r>
       <w:r>
-        <w:t xml:space="preserve">‘</w:t>
-      </w:r>
-      <w:r>
+        <w:rPr>
+          <w:i/>
+        </w:rPr>
         <w:t xml:space="preserve">diag</w:t>
-      </w:r>
-      <w:r>
-        <w:t xml:space="preserve">’</w:t>
       </w:r>
       <w:r>
         <w:t xml:space="preserve"> </w:t>
@@ -5024,7 +5249,28 @@
         <w:t xml:space="preserve"> </w:t>
       </w:r>
       <w:r>
-        <w:t xml:space="preserve">corresponding ancGenes.Species.list (starting from 0).</w:t>
+        <w:t xml:space="preserve">corresponding</w:t>
+      </w:r>
+      <w:r>
+        <w:t xml:space="preserve"> </w:t>
+      </w:r>
+      <w:r>
+        <w:rPr>
+          <w:i/>
+        </w:rPr>
+        <w:t xml:space="preserve">ancGenes</w:t>
+      </w:r>
+      <w:r>
+        <w:t xml:space="preserve"> </w:t>
+      </w:r>
+      <w:r>
+        <w:t xml:space="preserve">file (the full one) of this ancestor</w:t>
+      </w:r>
+      <w:r>
+        <w:t xml:space="preserve"> </w:t>
+      </w:r>
+      <w:r>
+        <w:t xml:space="preserve">(starting from 0).</w:t>
       </w:r>
     </w:p>
     <w:p>
@@ -5048,66 +5294,7 @@
         </w:numPr>
       </w:pPr>
       <w:r>
-        <w:t xml:space="preserve">A relative confidence index for each inter-block linkage. The values</w:t>
-      </w:r>
-      <w:r>
-        <w:t xml:space="preserve"> </w:t>
-      </w:r>
-      <w:r>
-        <w:t xml:space="preserve">in parenthesis are the size of the initial blocks.</w:t>
-      </w:r>
-    </w:p>
-    <w:p>
-      <w:pPr>
-        <w:pStyle w:val="FirstParagraph"/>
-      </w:pPr>
-      <w:r>
-        <w:t xml:space="preserve">The values without parenthesis represent the number of time the two</w:t>
-      </w:r>
-      <w:r>
-        <w:t xml:space="preserve"> </w:t>
-      </w:r>
-      <w:r>
-        <w:t xml:space="preserve">adjacent blocks are adjacent in extant species.</w:t>
-      </w:r>
-    </w:p>
-    <w:p>
-      <w:pPr>
-        <w:pStyle w:val="BodyText"/>
-      </w:pPr>
-      <w:r>
-        <w:t xml:space="preserve">The sum of the lengths of the initial blocks (numbers in parenthesis) is</w:t>
-      </w:r>
-      <w:r>
-        <w:t xml:space="preserve"> </w:t>
-      </w:r>
-      <w:r>
-        <w:t xml:space="preserve">thus equal to the size of the whole block (field number 2)</w:t>
-      </w:r>
-    </w:p>
-    <w:p>
-      <w:pPr>
-        <w:pStyle w:val="BodyText"/>
-      </w:pPr>
-      <w:r>
-        <w:t xml:space="preserve">ex: A block of 8 genes in A0 made of 2 sub-blocks linked by an adjacency</w:t>
-      </w:r>
-      <w:r>
-        <w:t xml:space="preserve"> </w:t>
-      </w:r>
-      <w:r>
-        <w:t xml:space="preserve">of score 6.</w:t>
-      </w:r>
-    </w:p>
-    <w:p>
-      <w:pPr>
-        <w:pStyle w:val="SourceCode"/>
-      </w:pPr>
-      <w:r>
-        <w:rPr>
-          <w:rStyle w:val="VerbatimChar"/>
-        </w:rPr>
-        <w:t xml:space="preserve">A0  8   4559 4179 10099 15638 1304 10998 5675 13765 -1 -1 -1 1 1 -1 -1 1    (5) 6 (3)</w:t>
+        <w:t xml:space="preserve">A relative confidence index for each inter-block linkage.</w:t>
       </w:r>
     </w:p>
     <w:p>
@@ -5115,11 +5302,67 @@
         <w:pStyle w:val="Compact"/>
         <w:numPr>
           <w:numId w:val="1016"/>
+          <w:ilvl w:val="1"/>
+        </w:numPr>
+      </w:pPr>
+      <w:r>
+        <w:t xml:space="preserve">The values in parenthesis are the size of the initial blocks.</w:t>
+      </w:r>
+    </w:p>
+    <w:p>
+      <w:pPr>
+        <w:pStyle w:val="Compact"/>
+        <w:numPr>
+          <w:numId w:val="1016"/>
+          <w:ilvl w:val="1"/>
+        </w:numPr>
+      </w:pPr>
+      <w:r>
+        <w:t xml:space="preserve">The values without parenthesis represent the number of time the two</w:t>
+      </w:r>
+      <w:r>
+        <w:t xml:space="preserve"> </w:t>
+      </w:r>
+      <w:r>
+        <w:t xml:space="preserve">adjacent blocks are adjacent in extant species.</w:t>
+      </w:r>
+    </w:p>
+    <w:p>
+      <w:pPr>
+        <w:pStyle w:val="Compact"/>
+        <w:numPr>
+          <w:numId w:val="1000"/>
           <w:ilvl w:val="0"/>
         </w:numPr>
       </w:pPr>
       <w:r>
-        <w:t xml:space="preserve">Post processing scripts: transforming diags files to genome files</w:t>
+        <w:t xml:space="preserve">The sum of the lengths of the initial blocks (numbers in parenthesis) is</w:t>
+      </w:r>
+      <w:r>
+        <w:t xml:space="preserve"> </w:t>
+      </w:r>
+      <w:r>
+        <w:t xml:space="preserve">thus equal to the size of the whole block (field number 2)</w:t>
+      </w:r>
+    </w:p>
+    <w:p>
+      <w:pPr>
+        <w:pStyle w:val="FirstParagraph"/>
+      </w:pPr>
+      <w:r>
+        <w:t xml:space="preserve">For instance, the following line represents a block of 8 genes in A0 made</w:t>
+      </w:r>
+      <w:r>
+        <w:t xml:space="preserve"> </w:t>
+      </w:r>
+      <w:r>
+        <w:t xml:space="preserve">of 2 sub-blocks (of respectively 5 and 3 genes) linked by an adjacency</w:t>
+      </w:r>
+      <w:r>
+        <w:t xml:space="preserve"> </w:t>
+      </w:r>
+      <w:r>
+        <w:t xml:space="preserve">of score 6.</w:t>
       </w:r>
     </w:p>
     <w:p>
@@ -5128,118 +5371,9 @@
       </w:pPr>
       <w:r>
         <w:rPr>
-          <w:rStyle w:val="ExtensionTok"/>
-        </w:rPr>
-        <w:t xml:space="preserve">src/postprocessing/misc.convertContigsToGenome.py</w:t>
-      </w:r>
-      <w:r>
-        <w:rPr>
-          <w:rStyle w:val="NormalTok"/>
-        </w:rPr>
-        <w:t xml:space="preserve"> \</w:t>
-      </w:r>
-      <w:r>
-        <w:br w:type="textWrapping"/>
-      </w:r>
-      <w:r>
-        <w:rPr>
-          <w:rStyle w:val="NormalTok"/>
-        </w:rPr>
-        <w:t xml:space="preserve">  example/results/ancGenomes/final/diags.A0.list.bz2 \</w:t>
-      </w:r>
-      <w:r>
-        <w:br w:type="textWrapping"/>
-      </w:r>
-      <w:r>
-        <w:rPr>
-          <w:rStyle w:val="NormalTok"/>
-        </w:rPr>
-        <w:t xml:space="preserve">  tmp/ancGenes/all/ancGenes.A0.list.bz2 \</w:t>
-      </w:r>
-      <w:r>
-        <w:br w:type="textWrapping"/>
-      </w:r>
-      <w:r>
-        <w:rPr>
-          <w:rStyle w:val="NormalTok"/>
-        </w:rPr>
-        <w:t xml:space="preserve">  </w:t>
-      </w:r>
-      <w:r>
-        <w:rPr>
-          <w:rStyle w:val="OperatorTok"/>
-        </w:rPr>
-        <w:t xml:space="preserve">&gt;</w:t>
-      </w:r>
-      <w:r>
-        <w:rPr>
-          <w:rStyle w:val="NormalTok"/>
-        </w:rPr>
-        <w:t xml:space="preserve"> tmp/ancGenomes/ancGenome.A0.list</w:t>
-      </w:r>
-    </w:p>
-    <w:p>
-      <w:pPr>
-        <w:pStyle w:val="FirstParagraph"/>
-      </w:pPr>
-      <w:r>
-        <w:t xml:space="preserve">As an example:</w:t>
-      </w:r>
-    </w:p>
-    <w:p>
-      <w:pPr>
-        <w:pStyle w:val="SourceCode"/>
-      </w:pPr>
-      <w:r>
-        <w:rPr>
           <w:rStyle w:val="VerbatimChar"/>
         </w:rPr>
-        <w:t xml:space="preserve">tmp/ancGenomes/ancGenomes.\*.list</w:t>
-      </w:r>
-    </w:p>
-    <w:p>
-      <w:pPr>
-        <w:pStyle w:val="FirstParagraph"/>
-      </w:pPr>
-      <w:r>
-        <w:t xml:space="preserve">This directory contains a file for each ancestral reconstructed genome</w:t>
-      </w:r>
-      <w:r>
-        <w:t xml:space="preserve"> </w:t>
-      </w:r>
-      <w:r>
-        <w:t xml:space="preserve">(e.g. </w:t>
-      </w:r>
-      <w:r>
-        <w:rPr>
-          <w:rStyle w:val="VerbatimChar"/>
-        </w:rPr>
-        <w:t xml:space="preserve">ancGenome.A0.list</w:t>
-      </w:r>
-      <w:r>
-        <w:t xml:space="preserve">).</w:t>
-      </w:r>
-    </w:p>
-    <w:p>
-      <w:pPr>
-        <w:pStyle w:val="BodyText"/>
-      </w:pPr>
-      <w:r>
-        <w:t xml:space="preserve">There are five tab-separated fields, and values in each field are</w:t>
-      </w:r>
-      <w:r>
-        <w:t xml:space="preserve"> </w:t>
-      </w:r>
-      <w:r>
-        <w:t xml:space="preserve">further separated by single spaces.</w:t>
-      </w:r>
-    </w:p>
-    <w:p>
-      <w:pPr>
-        <w:pStyle w:val="BodyText"/>
-      </w:pPr>
-      <w:r>
-        <w:t xml:space="preserve">The fields are:</w:t>
+        <w:t xml:space="preserve">A0  8   4559 4179 10099 15638 1304 10998 5675 13765 -1 -1 -1 1 1 -1 -1 1    (5) 6 (3)</w:t>
       </w:r>
     </w:p>
     <w:p>
@@ -5251,67 +5385,283 @@
         </w:numPr>
       </w:pPr>
       <w:r>
-        <w:t xml:space="preserve">Name of the ancestral block.</w:t>
+        <w:t xml:space="preserve">The</w:t>
+      </w:r>
+      <w:r>
+        <w:t xml:space="preserve"> </w:t>
+      </w:r>
+      <w:r>
+        <w:rPr>
+          <w:i/>
+        </w:rPr>
+        <w:t xml:space="preserve">ancGenome</w:t>
+      </w:r>
+      <w:r>
+        <w:t xml:space="preserve"> </w:t>
+      </w:r>
+      <w:r>
+        <w:t xml:space="preserve">files</w:t>
+      </w:r>
+    </w:p>
+    <w:p>
+      <w:pPr>
+        <w:pStyle w:val="FirstParagraph"/>
+      </w:pPr>
+      <w:r>
+        <w:t xml:space="preserve">These files are simpler way of accessing the content of the ancestral</w:t>
+      </w:r>
+      <w:r>
+        <w:t xml:space="preserve"> </w:t>
+      </w:r>
+      <w:r>
+        <w:t xml:space="preserve">genomes. They are very similar to the input</w:t>
+      </w:r>
+      <w:r>
+        <w:t xml:space="preserve"> </w:t>
+      </w:r>
+      <w:r>
+        <w:rPr>
+          <w:i/>
+        </w:rPr>
+        <w:t xml:space="preserve">genes</w:t>
+      </w:r>
+      <w:r>
+        <w:t xml:space="preserve"> </w:t>
+      </w:r>
+      <w:r>
+        <w:t xml:space="preserve">files.</w:t>
+      </w:r>
+    </w:p>
+    <w:p>
+      <w:pPr>
+        <w:pStyle w:val="BodyText"/>
+      </w:pPr>
+      <w:r>
+        <w:t xml:space="preserve">To convert a</w:t>
+      </w:r>
+      <w:r>
+        <w:t xml:space="preserve"> </w:t>
+      </w:r>
+      <w:r>
+        <w:rPr>
+          <w:i/>
+        </w:rPr>
+        <w:t xml:space="preserve">diags</w:t>
+      </w:r>
+      <w:r>
+        <w:t xml:space="preserve"> </w:t>
+      </w:r>
+      <w:r>
+        <w:t xml:space="preserve">files to the</w:t>
+      </w:r>
+      <w:r>
+        <w:t xml:space="preserve"> </w:t>
+      </w:r>
+      <w:r>
+        <w:rPr>
+          <w:i/>
+        </w:rPr>
+        <w:t xml:space="preserve">ancGenome</w:t>
+      </w:r>
+      <w:r>
+        <w:t xml:space="preserve"> </w:t>
+      </w:r>
+      <w:r>
+        <w:t xml:space="preserve">format, run this script:</w:t>
+      </w:r>
+    </w:p>
+    <w:p>
+      <w:pPr>
+        <w:pStyle w:val="SourceCode"/>
+      </w:pPr>
+      <w:r>
+        <w:rPr>
+          <w:rStyle w:val="FunctionTok"/>
+        </w:rPr>
+        <w:t xml:space="preserve">mkdir</w:t>
+      </w:r>
+      <w:r>
+        <w:rPr>
+          <w:rStyle w:val="NormalTok"/>
+        </w:rPr>
+        <w:t xml:space="preserve"> -p example/results/ancGenomes/final</w:t>
+      </w:r>
+      <w:r>
+        <w:br w:type="textWrapping"/>
+      </w:r>
+      <w:r>
+        <w:rPr>
+          <w:rStyle w:val="ExtensionTok"/>
+        </w:rPr>
+        <w:t xml:space="preserve">src/postprocessing/misc.convertContigsToGenome.py</w:t>
+      </w:r>
+      <w:r>
+        <w:rPr>
+          <w:rStyle w:val="NormalTok"/>
+        </w:rPr>
+        <w:t xml:space="preserve"> \</w:t>
+      </w:r>
+      <w:r>
+        <w:br w:type="textWrapping"/>
+      </w:r>
+      <w:r>
+        <w:rPr>
+          <w:rStyle w:val="NormalTok"/>
+        </w:rPr>
+        <w:t xml:space="preserve">  example/results/integrDiags/final/diags.A0.list.bz2 \</w:t>
+      </w:r>
+      <w:r>
+        <w:br w:type="textWrapping"/>
+      </w:r>
+      <w:r>
+        <w:rPr>
+          <w:rStyle w:val="NormalTok"/>
+        </w:rPr>
+        <w:t xml:space="preserve">  example/results/ancGenes/all/ancGenes.A0.list.bz2 \</w:t>
+      </w:r>
+      <w:r>
+        <w:br w:type="textWrapping"/>
+      </w:r>
+      <w:r>
+        <w:rPr>
+          <w:rStyle w:val="NormalTok"/>
+        </w:rPr>
+        <w:t xml:space="preserve">  +bz2 \</w:t>
+      </w:r>
+      <w:r>
+        <w:br w:type="textWrapping"/>
+      </w:r>
+      <w:r>
+        <w:rPr>
+          <w:rStyle w:val="NormalTok"/>
+        </w:rPr>
+        <w:t xml:space="preserve">  </w:t>
+      </w:r>
+      <w:r>
+        <w:rPr>
+          <w:rStyle w:val="OperatorTok"/>
+        </w:rPr>
+        <w:t xml:space="preserve">&gt;</w:t>
+      </w:r>
+      <w:r>
+        <w:rPr>
+          <w:rStyle w:val="NormalTok"/>
+        </w:rPr>
+        <w:t xml:space="preserve"> example/results/ancGenomes/final/ancGenome.A0.list.bz2</w:t>
+      </w:r>
+    </w:p>
+    <w:p>
+      <w:pPr>
+        <w:pStyle w:val="FirstParagraph"/>
+      </w:pPr>
+      <w:r>
+        <w:t xml:space="preserve">The ancGenome files are tab-separated and contain 5 columns:</w:t>
       </w:r>
     </w:p>
     <w:p>
       <w:pPr>
         <w:pStyle w:val="Compact"/>
         <w:numPr>
-          <w:numId w:val="1017"/>
+          <w:numId w:val="1018"/>
           <w:ilvl w:val="0"/>
         </w:numPr>
       </w:pPr>
       <w:r>
-        <w:t xml:space="preserve">Relative start position of the ancestral gene.</w:t>
+        <w:t xml:space="preserve">Name of the ancestral block.</w:t>
       </w:r>
     </w:p>
     <w:p>
       <w:pPr>
         <w:pStyle w:val="Compact"/>
         <w:numPr>
-          <w:numId w:val="1017"/>
+          <w:numId w:val="1018"/>
           <w:ilvl w:val="0"/>
         </w:numPr>
       </w:pPr>
       <w:r>
-        <w:t xml:space="preserve">Relative end position of the ancestral gene.</w:t>
+        <w:t xml:space="preserve">Relative start position of the ancestral gene.</w:t>
       </w:r>
     </w:p>
     <w:p>
       <w:pPr>
         <w:pStyle w:val="Compact"/>
         <w:numPr>
-          <w:numId w:val="1017"/>
+          <w:numId w:val="1018"/>
           <w:ilvl w:val="0"/>
         </w:numPr>
       </w:pPr>
       <w:r>
-        <w:t xml:space="preserve">Ancestral gene orientation within the block.</w:t>
+        <w:t xml:space="preserve">Relative end position of the ancestral gene.</w:t>
       </w:r>
     </w:p>
     <w:p>
       <w:pPr>
         <w:pStyle w:val="Compact"/>
         <w:numPr>
-          <w:numId w:val="1017"/>
+          <w:numId w:val="1018"/>
           <w:ilvl w:val="0"/>
         </w:numPr>
       </w:pPr>
       <w:r>
-        <w:t xml:space="preserve">Ancestral gene names. The first name corresponds to the ancestral</w:t>
-      </w:r>
-      <w:r>
-        <w:t xml:space="preserve"> </w:t>
-      </w:r>
-      <w:r>
-        <w:t xml:space="preserve">gene, subsequent ones are the list of extant copies of this ancestral</w:t>
-      </w:r>
-      <w:r>
-        <w:t xml:space="preserve"> </w:t>
-      </w:r>
-      <w:r>
-        <w:t xml:space="preserve">gene, in the genome of extant species.</w:t>
+        <w:t xml:space="preserve">Ancestral gene orientation within the block.</w:t>
+      </w:r>
+    </w:p>
+    <w:p>
+      <w:pPr>
+        <w:pStyle w:val="Compact"/>
+        <w:numPr>
+          <w:numId w:val="1018"/>
+          <w:ilvl w:val="0"/>
+        </w:numPr>
+      </w:pPr>
+      <w:r>
+        <w:t xml:space="preserve">Ancestral gene names, separated by a space. The first name corresponds</w:t>
+      </w:r>
+      <w:r>
+        <w:t xml:space="preserve"> </w:t>
+      </w:r>
+      <w:r>
+        <w:t xml:space="preserve">to the ancestral gene, subsequent ones are the list of extant copies</w:t>
+      </w:r>
+      <w:r>
+        <w:t xml:space="preserve"> </w:t>
+      </w:r>
+      <w:r>
+        <w:t xml:space="preserve">of this ancestral gene, in the genome of extant species.</w:t>
+      </w:r>
+    </w:p>
+    <w:p>
+      <w:pPr>
+        <w:pStyle w:val="FirstParagraph"/>
+      </w:pPr>
+      <w:r>
+        <w:t xml:space="preserve">Coordinates follow the same convention as</w:t>
+      </w:r>
+      <w:r>
+        <w:t xml:space="preserve"> </w:t>
+      </w:r>
+      <w:hyperlink r:id="rId67">
+        <w:r>
+          <w:rPr>
+            <w:rStyle w:val="Hyperlink"/>
+          </w:rPr>
+          <w:t xml:space="preserve">BED files</w:t>
+        </w:r>
+      </w:hyperlink>
+      <w:r>
+        <w:t xml:space="preserve">.</w:t>
+      </w:r>
+      <w:r>
+        <w:t xml:space="preserve"> </w:t>
+      </w:r>
+      <w:r>
+        <w:t xml:space="preserve">The start coordinate is 0-based while the end coordinate is 1-based.</w:t>
+      </w:r>
+      <w:r>
+        <w:t xml:space="preserve"> </w:t>
+      </w:r>
+      <w:r>
+        <w:t xml:space="preserve">Thus the first gene in a block has got the coordinates 0 and 1, and the sixth gene 5 and 6.</w:t>
       </w:r>
     </w:p>
     <w:sectPr/>
@@ -5901,6 +6251,9 @@
     <w:abstractNumId w:val="991"/>
   </w:num>
   <w:num w:numId="1017">
+    <w:abstractNumId w:val="991"/>
+  </w:num>
+  <w:num w:numId="1018">
     <w:abstractNumId w:val="99411"/>
     <w:lvlOverride w:ilvl="0">
       <w:startOverride w:val="1"/>

</xml_diff>